<commit_message>
changement dans le journal
</commit_message>
<xml_diff>
--- a/journal_nourah_6247506.docx
+++ b/journal_nourah_6247506.docx
@@ -264,6 +264,266 @@
         </w:rPr>
       </w:pPr>
     </w:p>
+    <w:sdt>
+      <w:sdtPr>
+        <w:rPr>
+          <w:lang w:val="fr-FR"/>
+        </w:rPr>
+        <w:id w:val="-740566983"/>
+        <w:docPartObj>
+          <w:docPartGallery w:val="Table of Contents"/>
+          <w:docPartUnique/>
+        </w:docPartObj>
+      </w:sdtPr>
+      <w:sdtEndPr>
+        <w:rPr>
+          <w:rFonts w:asciiTheme="minorHAnsi" w:eastAsiaTheme="minorHAnsi" w:hAnsiTheme="minorHAnsi" w:cstheme="minorBidi"/>
+          <w:color w:val="auto"/>
+          <w:kern w:val="2"/>
+          <w:sz w:val="22"/>
+          <w:szCs w:val="22"/>
+          <w:lang w:eastAsia="en-US"/>
+          <w14:ligatures w14:val="standardContextual"/>
+        </w:rPr>
+      </w:sdtEndPr>
+      <w:sdtContent>
+        <w:p>
+          <w:pPr>
+            <w:pStyle w:val="En-ttedetabledesmatires"/>
+          </w:pPr>
+          <w:r>
+            <w:rPr>
+              <w:lang w:val="fr-FR"/>
+            </w:rPr>
+            <w:t>Table des matières</w:t>
+          </w:r>
+        </w:p>
+        <w:p>
+          <w:pPr>
+            <w:pStyle w:val="TM1"/>
+            <w:tabs>
+              <w:tab w:val="right" w:leader="dot" w:pos="9396"/>
+            </w:tabs>
+            <w:rPr>
+              <w:noProof/>
+            </w:rPr>
+          </w:pPr>
+          <w:r>
+            <w:fldChar w:fldCharType="begin"/>
+          </w:r>
+          <w:r>
+            <w:instrText xml:space="preserve"> TOC \o "1-3" \h \z \u </w:instrText>
+          </w:r>
+          <w:r>
+            <w:fldChar w:fldCharType="separate"/>
+          </w:r>
+          <w:hyperlink w:anchor="_Toc160054200" w:history="1">
+            <w:r>
+              <w:rPr>
+                <w:rStyle w:val="Lienhypertexte"/>
+                <w:noProof/>
+              </w:rPr>
+              <w:t>Les défis rencontrés :</w:t>
+            </w:r>
+            <w:r>
+              <w:rPr>
+                <w:noProof/>
+                <w:webHidden/>
+              </w:rPr>
+              <w:tab/>
+            </w:r>
+            <w:r>
+              <w:rPr>
+                <w:noProof/>
+                <w:webHidden/>
+              </w:rPr>
+              <w:fldChar w:fldCharType="begin"/>
+            </w:r>
+            <w:r>
+              <w:rPr>
+                <w:noProof/>
+                <w:webHidden/>
+              </w:rPr>
+              <w:instrText xml:space="preserve"> PAGEREF _Toc160054200 \h </w:instrText>
+            </w:r>
+            <w:r>
+              <w:rPr>
+                <w:noProof/>
+                <w:webHidden/>
+              </w:rPr>
+            </w:r>
+            <w:r>
+              <w:rPr>
+                <w:noProof/>
+                <w:webHidden/>
+              </w:rPr>
+              <w:fldChar w:fldCharType="separate"/>
+            </w:r>
+            <w:r>
+              <w:rPr>
+                <w:noProof/>
+                <w:webHidden/>
+              </w:rPr>
+              <w:t>3</w:t>
+            </w:r>
+            <w:r>
+              <w:rPr>
+                <w:noProof/>
+                <w:webHidden/>
+              </w:rPr>
+              <w:fldChar w:fldCharType="end"/>
+            </w:r>
+          </w:hyperlink>
+        </w:p>
+        <w:p>
+          <w:pPr>
+            <w:pStyle w:val="TM1"/>
+            <w:tabs>
+              <w:tab w:val="right" w:leader="dot" w:pos="9396"/>
+            </w:tabs>
+            <w:rPr>
+              <w:noProof/>
+            </w:rPr>
+          </w:pPr>
+          <w:hyperlink w:anchor="_Toc160054201" w:history="1">
+            <w:r>
+              <w:rPr>
+                <w:rStyle w:val="Lienhypertexte"/>
+                <w:noProof/>
+              </w:rPr>
+              <w:t>Capture d’écran :</w:t>
+            </w:r>
+            <w:r>
+              <w:rPr>
+                <w:noProof/>
+                <w:webHidden/>
+              </w:rPr>
+              <w:tab/>
+            </w:r>
+            <w:r>
+              <w:rPr>
+                <w:noProof/>
+                <w:webHidden/>
+              </w:rPr>
+              <w:fldChar w:fldCharType="begin"/>
+            </w:r>
+            <w:r>
+              <w:rPr>
+                <w:noProof/>
+                <w:webHidden/>
+              </w:rPr>
+              <w:instrText xml:space="preserve"> PAGEREF _Toc160054201 \h </w:instrText>
+            </w:r>
+            <w:r>
+              <w:rPr>
+                <w:noProof/>
+                <w:webHidden/>
+              </w:rPr>
+            </w:r>
+            <w:r>
+              <w:rPr>
+                <w:noProof/>
+                <w:webHidden/>
+              </w:rPr>
+              <w:fldChar w:fldCharType="separate"/>
+            </w:r>
+            <w:r>
+              <w:rPr>
+                <w:noProof/>
+                <w:webHidden/>
+              </w:rPr>
+              <w:t>4</w:t>
+            </w:r>
+            <w:r>
+              <w:rPr>
+                <w:noProof/>
+                <w:webHidden/>
+              </w:rPr>
+              <w:fldChar w:fldCharType="end"/>
+            </w:r>
+          </w:hyperlink>
+        </w:p>
+        <w:p>
+          <w:pPr>
+            <w:pStyle w:val="TM1"/>
+            <w:tabs>
+              <w:tab w:val="right" w:leader="dot" w:pos="9396"/>
+            </w:tabs>
+            <w:rPr>
+              <w:noProof/>
+            </w:rPr>
+          </w:pPr>
+          <w:hyperlink w:anchor="_Toc160054202" w:history="1">
+            <w:r>
+              <w:rPr>
+                <w:rStyle w:val="Lienhypertexte"/>
+                <w:noProof/>
+              </w:rPr>
+              <w:t>Source :</w:t>
+            </w:r>
+            <w:r>
+              <w:rPr>
+                <w:noProof/>
+                <w:webHidden/>
+              </w:rPr>
+              <w:tab/>
+            </w:r>
+            <w:r>
+              <w:rPr>
+                <w:noProof/>
+                <w:webHidden/>
+              </w:rPr>
+              <w:fldChar w:fldCharType="begin"/>
+            </w:r>
+            <w:r>
+              <w:rPr>
+                <w:noProof/>
+                <w:webHidden/>
+              </w:rPr>
+              <w:instrText xml:space="preserve"> PAGEREF _Toc160054202 \h </w:instrText>
+            </w:r>
+            <w:r>
+              <w:rPr>
+                <w:noProof/>
+                <w:webHidden/>
+              </w:rPr>
+            </w:r>
+            <w:r>
+              <w:rPr>
+                <w:noProof/>
+                <w:webHidden/>
+              </w:rPr>
+              <w:fldChar w:fldCharType="separate"/>
+            </w:r>
+            <w:r>
+              <w:rPr>
+                <w:noProof/>
+                <w:webHidden/>
+              </w:rPr>
+              <w:t>4</w:t>
+            </w:r>
+            <w:r>
+              <w:rPr>
+                <w:noProof/>
+                <w:webHidden/>
+              </w:rPr>
+              <w:fldChar w:fldCharType="end"/>
+            </w:r>
+          </w:hyperlink>
+        </w:p>
+        <w:p>
+          <w:pPr>
+            <w:pStyle w:val="Sansinterligne"/>
+          </w:pPr>
+          <w:r>
+            <w:rPr>
+              <w:lang w:val="fr-FR"/>
+            </w:rPr>
+            <w:fldChar w:fldCharType="end"/>
+          </w:r>
+        </w:p>
+      </w:sdtContent>
+    </w:sdt>
     <w:p>
       <w:pPr>
         <w:jc w:val="center"/>
@@ -272,21 +532,22 @@
           <w:szCs w:val="72"/>
         </w:rPr>
       </w:pPr>
-      <w:r>
+    </w:p>
+    <w:p>
+      <w:pPr>
         <w:rPr>
           <w:sz w:val="72"/>
           <w:szCs w:val="72"/>
         </w:rPr>
-        <w:lastRenderedPageBreak/>
-        <w:t xml:space="preserve">Table des </w:t>
-      </w:r>
-      <w:r>
+      </w:pPr>
+    </w:p>
+    <w:p>
+      <w:pPr>
         <w:rPr>
           <w:sz w:val="72"/>
           <w:szCs w:val="72"/>
         </w:rPr>
-        <w:t>matières</w:t>
-      </w:r>
+      </w:pPr>
     </w:p>
     <w:p>
       <w:pPr>
@@ -347,30 +608,6 @@
     <w:p>
       <w:pPr>
         <w:rPr>
-          <w:sz w:val="72"/>
-          <w:szCs w:val="72"/>
-        </w:rPr>
-      </w:pPr>
-    </w:p>
-    <w:p>
-      <w:pPr>
-        <w:rPr>
-          <w:sz w:val="72"/>
-          <w:szCs w:val="72"/>
-        </w:rPr>
-      </w:pPr>
-    </w:p>
-    <w:p>
-      <w:pPr>
-        <w:rPr>
-          <w:sz w:val="72"/>
-          <w:szCs w:val="72"/>
-        </w:rPr>
-      </w:pPr>
-    </w:p>
-    <w:p>
-      <w:pPr>
-        <w:rPr>
           <w:sz w:val="52"/>
           <w:szCs w:val="52"/>
         </w:rPr>
@@ -378,142 +615,217 @@
     </w:p>
     <w:p>
       <w:pPr>
-        <w:rPr>
-          <w:sz w:val="40"/>
-          <w:szCs w:val="40"/>
-        </w:rPr>
-      </w:pPr>
-      <w:r>
-        <w:rPr>
-          <w:sz w:val="40"/>
-          <w:szCs w:val="40"/>
-        </w:rPr>
-        <w:lastRenderedPageBreak/>
-        <w:t>Quelques</w:t>
-      </w:r>
-      <w:r>
-        <w:rPr>
-          <w:sz w:val="40"/>
-          <w:szCs w:val="40"/>
-        </w:rPr>
-        <w:t xml:space="preserve"> paragraphes (3 ou 4) sur les défis rencontrés et votre acquisition de connaissances.</w:t>
-      </w:r>
-    </w:p>
-    <w:p>
-      <w:pPr>
-        <w:rPr>
-          <w:sz w:val="32"/>
-          <w:szCs w:val="32"/>
-        </w:rPr>
-      </w:pPr>
-      <w:r>
-        <w:rPr>
-          <w:sz w:val="32"/>
-          <w:szCs w:val="32"/>
+        <w:pStyle w:val="Titre1"/>
+      </w:pPr>
+      <w:r>
+        <w:t xml:space="preserve"> </w:t>
+      </w:r>
+      <w:bookmarkStart w:id="0" w:name="_Toc160054200"/>
+      <w:r>
+        <w:t>L</w:t>
+      </w:r>
+      <w:r>
+        <w:t>es défis rencontrés</w:t>
+      </w:r>
+      <w:r>
+        <w:t> :</w:t>
+      </w:r>
+      <w:bookmarkEnd w:id="0"/>
+    </w:p>
+    <w:p>
+      <w:pPr>
+        <w:rPr>
+          <w:sz w:val="40"/>
+          <w:szCs w:val="40"/>
+        </w:rPr>
+      </w:pPr>
+      <w:r>
+        <w:rPr>
+          <w:sz w:val="40"/>
+          <w:szCs w:val="40"/>
         </w:rPr>
         <w:t>Le premier défi que j’ai rencontré c’était de</w:t>
       </w:r>
       <w:r>
         <w:rPr>
-          <w:sz w:val="32"/>
-          <w:szCs w:val="32"/>
+          <w:sz w:val="40"/>
+          <w:szCs w:val="40"/>
         </w:rPr>
         <w:t xml:space="preserve"> créer </w:t>
       </w:r>
       <w:r>
         <w:rPr>
-          <w:sz w:val="32"/>
-          <w:szCs w:val="32"/>
+          <w:sz w:val="40"/>
+          <w:szCs w:val="40"/>
         </w:rPr>
         <w:t>des</w:t>
       </w:r>
       <w:r>
         <w:rPr>
-          <w:sz w:val="32"/>
-          <w:szCs w:val="32"/>
+          <w:sz w:val="40"/>
+          <w:szCs w:val="40"/>
         </w:rPr>
         <w:t xml:space="preserve"> page</w:t>
       </w:r>
       <w:r>
         <w:rPr>
-          <w:sz w:val="32"/>
-          <w:szCs w:val="32"/>
+          <w:sz w:val="40"/>
+          <w:szCs w:val="40"/>
         </w:rPr>
         <w:t>s</w:t>
       </w:r>
       <w:r>
         <w:rPr>
-          <w:sz w:val="32"/>
-          <w:szCs w:val="32"/>
-        </w:rPr>
-        <w:t xml:space="preserve"> pour mon projet, mais j'ai oublié de préciser que c'était une page HTML. </w:t>
-      </w:r>
-      <w:r>
-        <w:rPr>
-          <w:sz w:val="32"/>
-          <w:szCs w:val="32"/>
-        </w:rPr>
-        <w:t xml:space="preserve">Après avoir réalisé mon erreur, j'ai corrigé les pages en spécifiant qu'elles étaient au format HTML. J'ai également supprimé les pages incorrectes pour éviter toute confusion. </w:t>
-      </w:r>
-    </w:p>
-    <w:p>
-      <w:pPr>
-        <w:rPr>
-          <w:sz w:val="32"/>
-          <w:szCs w:val="32"/>
-        </w:rPr>
-      </w:pPr>
-    </w:p>
-    <w:p>
-      <w:pPr>
-        <w:rPr>
-          <w:sz w:val="32"/>
-          <w:szCs w:val="32"/>
-        </w:rPr>
-      </w:pPr>
-      <w:r>
-        <w:rPr>
-          <w:sz w:val="32"/>
-          <w:szCs w:val="32"/>
-        </w:rPr>
-        <w:t xml:space="preserve">Le deuxième défi que j’ai rencontré c’était </w:t>
-      </w:r>
-      <w:r>
-        <w:rPr>
-          <w:sz w:val="32"/>
-          <w:szCs w:val="32"/>
-        </w:rPr>
-        <w:t>de merge tout le main et la categorie1.</w:t>
-      </w:r>
-    </w:p>
-    <w:p>
-      <w:pPr>
-        <w:rPr>
-          <w:sz w:val="32"/>
-          <w:szCs w:val="32"/>
-        </w:rPr>
-      </w:pPr>
-    </w:p>
-    <w:p>
-      <w:pPr>
-        <w:rPr>
-          <w:sz w:val="32"/>
-          <w:szCs w:val="32"/>
-        </w:rPr>
-      </w:pPr>
-      <w:r>
-        <w:rPr>
-          <w:sz w:val="32"/>
-          <w:szCs w:val="32"/>
-        </w:rPr>
-        <w:t xml:space="preserve">Le troisième défi que </w:t>
-      </w:r>
-    </w:p>
-    <w:p>
-      <w:pPr>
-        <w:rPr>
-          <w:sz w:val="72"/>
-          <w:szCs w:val="72"/>
+          <w:sz w:val="40"/>
+          <w:szCs w:val="40"/>
+        </w:rPr>
+        <w:t xml:space="preserve"> </w:t>
+      </w:r>
+      <w:r>
+        <w:rPr>
+          <w:sz w:val="40"/>
+          <w:szCs w:val="40"/>
+        </w:rPr>
+        <w:t>h</w:t>
+      </w:r>
+      <w:r>
+        <w:rPr>
+          <w:sz w:val="40"/>
+          <w:szCs w:val="40"/>
+        </w:rPr>
+        <w:t xml:space="preserve">tml </w:t>
+      </w:r>
+      <w:r>
+        <w:rPr>
+          <w:sz w:val="40"/>
+          <w:szCs w:val="40"/>
+        </w:rPr>
+        <w:t xml:space="preserve">pour mon projet, mais j'ai oublié de préciser que c'était une page HTML. </w:t>
+      </w:r>
+      <w:r>
+        <w:rPr>
+          <w:sz w:val="40"/>
+          <w:szCs w:val="40"/>
+        </w:rPr>
+        <w:t>Après avoir réalisé mon erreur, j'ai corrigé les pages en spécifiant qu'elles étaient au format HTML. J'ai également supprimé les pages incorrectes pour éviter toute confusion.</w:t>
+      </w:r>
+      <w:r>
+        <w:rPr>
+          <w:sz w:val="40"/>
+          <w:szCs w:val="40"/>
+        </w:rPr>
+        <w:t xml:space="preserve"> </w:t>
+      </w:r>
+      <w:r>
+        <w:rPr>
+          <w:sz w:val="40"/>
+          <w:szCs w:val="40"/>
+        </w:rPr>
+        <w:t>La fusion de</w:t>
+      </w:r>
+      <w:r>
+        <w:rPr>
+          <w:sz w:val="40"/>
+          <w:szCs w:val="40"/>
+        </w:rPr>
+        <w:t xml:space="preserve"> de</w:t>
+      </w:r>
+      <w:r>
+        <w:rPr>
+          <w:sz w:val="40"/>
+          <w:szCs w:val="40"/>
+        </w:rPr>
+        <w:t xml:space="preserve"> catégories </w:t>
+      </w:r>
+      <w:r>
+        <w:rPr>
+          <w:sz w:val="40"/>
+          <w:szCs w:val="40"/>
+        </w:rPr>
+        <w:t>a</w:t>
+      </w:r>
+      <w:r>
+        <w:rPr>
+          <w:sz w:val="40"/>
+          <w:szCs w:val="40"/>
+        </w:rPr>
+        <w:t xml:space="preserve"> était mon deuxième défi</w:t>
+      </w:r>
+      <w:r>
+        <w:rPr>
+          <w:sz w:val="40"/>
+          <w:szCs w:val="40"/>
+        </w:rPr>
+        <w:t xml:space="preserve">. J'ai </w:t>
+      </w:r>
+      <w:r>
+        <w:rPr>
+          <w:sz w:val="40"/>
+          <w:szCs w:val="40"/>
+        </w:rPr>
+        <w:t>pu</w:t>
+      </w:r>
+      <w:r>
+        <w:rPr>
+          <w:sz w:val="40"/>
+          <w:szCs w:val="40"/>
+        </w:rPr>
+        <w:t xml:space="preserve"> résoudre </w:t>
+      </w:r>
+      <w:r>
+        <w:rPr>
+          <w:sz w:val="40"/>
+          <w:szCs w:val="40"/>
+        </w:rPr>
+        <w:t xml:space="preserve">ce conflit et faire la fusion de toutes les branches. Ajouter la bonne page </w:t>
+      </w:r>
+      <w:proofErr w:type="spellStart"/>
+      <w:r>
+        <w:rPr>
+          <w:sz w:val="40"/>
+          <w:szCs w:val="40"/>
+        </w:rPr>
+        <w:t>css</w:t>
+      </w:r>
+      <w:proofErr w:type="spellEnd"/>
+      <w:r>
+        <w:rPr>
+          <w:sz w:val="40"/>
+          <w:szCs w:val="40"/>
+        </w:rPr>
+        <w:t xml:space="preserve"> était un autre défi. Il a fallu déplacer notre code sur une autre page et effacer la mauvaise page </w:t>
+      </w:r>
+      <w:proofErr w:type="spellStart"/>
+      <w:r>
+        <w:rPr>
+          <w:sz w:val="40"/>
+          <w:szCs w:val="40"/>
+        </w:rPr>
+        <w:t>css</w:t>
+      </w:r>
+      <w:proofErr w:type="spellEnd"/>
+    </w:p>
+    <w:p>
+      <w:pPr>
+        <w:rPr>
+          <w:sz w:val="40"/>
+          <w:szCs w:val="40"/>
+        </w:rPr>
+      </w:pPr>
+    </w:p>
+    <w:p>
+      <w:pPr>
+        <w:rPr>
+          <w:sz w:val="40"/>
+          <w:szCs w:val="40"/>
+        </w:rPr>
+      </w:pPr>
+    </w:p>
+    <w:p>
+      <w:pPr>
+        <w:rPr>
+          <w:sz w:val="40"/>
+          <w:szCs w:val="40"/>
         </w:rPr>
       </w:pPr>
     </w:p>
@@ -524,95 +836,60 @@
           <w:szCs w:val="48"/>
         </w:rPr>
       </w:pPr>
-      <w:r>
+    </w:p>
+    <w:p>
+      <w:pPr>
         <w:rPr>
           <w:sz w:val="48"/>
           <w:szCs w:val="48"/>
         </w:rPr>
-        <w:t xml:space="preserve">journal_nom_da.docx, qui devra se trouver dans un répertoire journaux de votre dépôt </w:t>
-      </w:r>
-      <w:proofErr w:type="spellStart"/>
-      <w:r>
+      </w:pPr>
+    </w:p>
+    <w:p>
+      <w:pPr>
         <w:rPr>
           <w:sz w:val="48"/>
           <w:szCs w:val="48"/>
         </w:rPr>
-        <w:t>github</w:t>
-      </w:r>
-      <w:proofErr w:type="spellEnd"/>
-      <w:r>
+      </w:pPr>
+    </w:p>
+    <w:p>
+      <w:pPr>
         <w:rPr>
           <w:sz w:val="48"/>
           <w:szCs w:val="48"/>
         </w:rPr>
-        <w:t>.</w:t>
-      </w:r>
-    </w:p>
-    <w:p>
-      <w:pPr>
-        <w:rPr>
-          <w:sz w:val="48"/>
-          <w:szCs w:val="48"/>
-        </w:rPr>
-      </w:pPr>
-    </w:p>
-    <w:p>
-      <w:pPr>
-        <w:rPr>
-          <w:sz w:val="72"/>
-          <w:szCs w:val="72"/>
-        </w:rPr>
-      </w:pPr>
-      <w:r>
-        <w:rPr>
-          <w:sz w:val="48"/>
-          <w:szCs w:val="48"/>
-        </w:rPr>
-        <w:t xml:space="preserve">Sources et capture d’écran </w:t>
-      </w:r>
-      <w:r>
-        <w:rPr>
-          <w:sz w:val="48"/>
-          <w:szCs w:val="48"/>
-        </w:rPr>
-        <w:t xml:space="preserve">de commande </w:t>
-      </w:r>
-      <w:proofErr w:type="spellStart"/>
-      <w:r>
-        <w:rPr>
-          <w:sz w:val="48"/>
-          <w:szCs w:val="48"/>
-        </w:rPr>
-        <w:t>reflog</w:t>
-      </w:r>
-      <w:proofErr w:type="spellEnd"/>
-      <w:r>
-        <w:rPr>
-          <w:sz w:val="72"/>
-          <w:szCs w:val="72"/>
-        </w:rPr>
-        <w:t>.</w:t>
-      </w:r>
-    </w:p>
-    <w:p>
-      <w:pPr>
-        <w:rPr>
-          <w:sz w:val="72"/>
-          <w:szCs w:val="72"/>
+      </w:pPr>
+    </w:p>
+    <w:p>
+      <w:pPr>
+        <w:pStyle w:val="Titre1"/>
+      </w:pPr>
+      <w:bookmarkStart w:id="1" w:name="_Toc160054201"/>
+      <w:r>
+        <w:lastRenderedPageBreak/>
+        <w:t>Capture d’écran :</w:t>
+      </w:r>
+      <w:bookmarkEnd w:id="1"/>
+    </w:p>
+    <w:p>
+      <w:pPr>
+        <w:rPr>
+          <w:sz w:val="40"/>
+          <w:szCs w:val="40"/>
         </w:rPr>
       </w:pPr>
       <w:r>
         <w:rPr>
           <w:noProof/>
-          <w:sz w:val="72"/>
-          <w:szCs w:val="72"/>
-        </w:rPr>
-        <w:lastRenderedPageBreak/>
+          <w:sz w:val="40"/>
+          <w:szCs w:val="40"/>
+        </w:rPr>
         <w:drawing>
-          <wp:inline distT="0" distB="0" distL="0" distR="0" wp14:anchorId="22ABF41F" wp14:editId="2003541F">
-            <wp:extent cx="5972810" cy="3662680"/>
+          <wp:inline distT="0" distB="0" distL="0" distR="0" wp14:anchorId="6501D2F4" wp14:editId="6E728DA8">
+            <wp:extent cx="5972810" cy="5012690"/>
             <wp:effectExtent l="0" t="0" r="8890" b="0"/>
-            <wp:docPr id="1897082193" name="Image 1"/>
+            <wp:docPr id="447481920" name="Image 1"/>
             <wp:cNvGraphicFramePr>
               <a:graphicFrameLocks xmlns:a="http://schemas.openxmlformats.org/drawingml/2006/main" noChangeAspect="1"/>
             </wp:cNvGraphicFramePr>
@@ -620,7 +897,7 @@
               <a:graphicData uri="http://schemas.openxmlformats.org/drawingml/2006/picture">
                 <pic:pic xmlns:pic="http://schemas.openxmlformats.org/drawingml/2006/picture">
                   <pic:nvPicPr>
-                    <pic:cNvPr id="1897082193" name="Image 1897082193"/>
+                    <pic:cNvPr id="447481920" name="Image 447481920"/>
                     <pic:cNvPicPr/>
                   </pic:nvPicPr>
                   <pic:blipFill>
@@ -638,7 +915,7 @@
                   <pic:spPr>
                     <a:xfrm>
                       <a:off x="0" y="0"/>
-                      <a:ext cx="5972810" cy="3662680"/>
+                      <a:ext cx="5972810" cy="5012690"/>
                     </a:xfrm>
                     <a:prstGeom prst="rect">
                       <a:avLst/>
@@ -651,21 +928,37 @@
         </w:drawing>
       </w:r>
     </w:p>
-    <w:p/>
-    <w:p/>
-    <w:p>
-      <w:pPr>
-        <w:rPr>
-          <w:sz w:val="48"/>
-          <w:szCs w:val="48"/>
+    <w:p>
+      <w:pPr>
+        <w:rPr>
+          <w:sz w:val="40"/>
+          <w:szCs w:val="40"/>
+        </w:rPr>
+      </w:pPr>
+    </w:p>
+    <w:p>
+      <w:pPr>
+        <w:pStyle w:val="Titre1"/>
+      </w:pPr>
+      <w:bookmarkStart w:id="2" w:name="_Toc160054202"/>
+      <w:r>
+        <w:t>Source :</w:t>
+      </w:r>
+      <w:bookmarkEnd w:id="2"/>
+    </w:p>
+    <w:p>
+      <w:pPr>
+        <w:rPr>
+          <w:sz w:val="40"/>
+          <w:szCs w:val="40"/>
         </w:rPr>
       </w:pPr>
       <w:hyperlink r:id="rId5" w:history="1">
         <w:r>
           <w:rPr>
             <w:rStyle w:val="Lienhypertexte"/>
-            <w:sz w:val="48"/>
-            <w:szCs w:val="48"/>
+            <w:sz w:val="40"/>
+            <w:szCs w:val="40"/>
           </w:rPr>
           <w:t xml:space="preserve">Plus d'un million d'images libres de droits - </w:t>
         </w:r>
@@ -673,8 +966,8 @@
         <w:r>
           <w:rPr>
             <w:rStyle w:val="Lienhypertexte"/>
-            <w:sz w:val="48"/>
-            <w:szCs w:val="48"/>
+            <w:sz w:val="40"/>
+            <w:szCs w:val="40"/>
           </w:rPr>
           <w:t>Pixabay</w:t>
         </w:r>
@@ -682,8 +975,8 @@
         <w:r>
           <w:rPr>
             <w:rStyle w:val="Lienhypertexte"/>
-            <w:sz w:val="48"/>
-            <w:szCs w:val="48"/>
+            <w:sz w:val="40"/>
+            <w:szCs w:val="40"/>
           </w:rPr>
           <w:t xml:space="preserve"> - </w:t>
         </w:r>
@@ -691,8 +984,8 @@
         <w:r>
           <w:rPr>
             <w:rStyle w:val="Lienhypertexte"/>
-            <w:sz w:val="48"/>
-            <w:szCs w:val="48"/>
+            <w:sz w:val="40"/>
+            <w:szCs w:val="40"/>
           </w:rPr>
           <w:t>Pixabay</w:t>
         </w:r>
@@ -702,8 +995,8 @@
     <w:p>
       <w:pPr>
         <w:rPr>
-          <w:sz w:val="72"/>
-          <w:szCs w:val="72"/>
+          <w:sz w:val="40"/>
+          <w:szCs w:val="40"/>
         </w:rPr>
       </w:pPr>
     </w:p>
@@ -1119,10 +1412,30 @@
     <w:qFormat/>
     <w:rsid w:val="00864FB2"/>
   </w:style>
+  <w:style w:type="paragraph" w:styleId="Titre1">
+    <w:name w:val="heading 1"/>
+    <w:basedOn w:val="Normal"/>
+    <w:next w:val="Normal"/>
+    <w:link w:val="Titre1Car"/>
+    <w:uiPriority w:val="9"/>
+    <w:qFormat/>
+    <w:rsid w:val="00890AF2"/>
+    <w:pPr>
+      <w:keepNext/>
+      <w:keepLines/>
+      <w:spacing w:before="240" w:after="0"/>
+      <w:outlineLvl w:val="0"/>
+    </w:pPr>
+    <w:rPr>
+      <w:rFonts w:asciiTheme="majorHAnsi" w:eastAsiaTheme="majorEastAsia" w:hAnsiTheme="majorHAnsi" w:cstheme="majorBidi"/>
+      <w:color w:val="2F5496" w:themeColor="accent1" w:themeShade="BF"/>
+      <w:sz w:val="32"/>
+      <w:szCs w:val="32"/>
+    </w:rPr>
+  </w:style>
   <w:style w:type="character" w:default="1" w:styleId="Policepardfaut">
     <w:name w:val="Default Paragraph Font"/>
     <w:uiPriority w:val="1"/>
-    <w:semiHidden/>
     <w:unhideWhenUsed/>
   </w:style>
   <w:style w:type="table" w:default="1" w:styleId="TableauNormal">
@@ -1168,6 +1481,57 @@
       <w:color w:val="605E5C"/>
       <w:shd w:val="clear" w:color="auto" w:fill="E1DFDD"/>
     </w:rPr>
+  </w:style>
+  <w:style w:type="character" w:customStyle="1" w:styleId="Titre1Car">
+    <w:name w:val="Titre 1 Car"/>
+    <w:basedOn w:val="Policepardfaut"/>
+    <w:link w:val="Titre1"/>
+    <w:uiPriority w:val="9"/>
+    <w:rsid w:val="00890AF2"/>
+    <w:rPr>
+      <w:rFonts w:asciiTheme="majorHAnsi" w:eastAsiaTheme="majorEastAsia" w:hAnsiTheme="majorHAnsi" w:cstheme="majorBidi"/>
+      <w:color w:val="2F5496" w:themeColor="accent1" w:themeShade="BF"/>
+      <w:sz w:val="32"/>
+      <w:szCs w:val="32"/>
+    </w:rPr>
+  </w:style>
+  <w:style w:type="paragraph" w:styleId="En-ttedetabledesmatires">
+    <w:name w:val="TOC Heading"/>
+    <w:basedOn w:val="Titre1"/>
+    <w:next w:val="Normal"/>
+    <w:uiPriority w:val="39"/>
+    <w:unhideWhenUsed/>
+    <w:qFormat/>
+    <w:rsid w:val="00890AF2"/>
+    <w:pPr>
+      <w:outlineLvl w:val="9"/>
+    </w:pPr>
+    <w:rPr>
+      <w:kern w:val="0"/>
+      <w:lang w:eastAsia="fr-CA"/>
+      <w14:ligatures w14:val="none"/>
+    </w:rPr>
+  </w:style>
+  <w:style w:type="paragraph" w:styleId="Sansinterligne">
+    <w:name w:val="No Spacing"/>
+    <w:uiPriority w:val="1"/>
+    <w:qFormat/>
+    <w:rsid w:val="008C028F"/>
+    <w:pPr>
+      <w:spacing w:after="0" w:line="240" w:lineRule="auto"/>
+    </w:pPr>
+  </w:style>
+  <w:style w:type="paragraph" w:styleId="TM1">
+    <w:name w:val="toc 1"/>
+    <w:basedOn w:val="Normal"/>
+    <w:next w:val="Normal"/>
+    <w:autoRedefine/>
+    <w:uiPriority w:val="39"/>
+    <w:unhideWhenUsed/>
+    <w:rsid w:val="008C028F"/>
+    <w:pPr>
+      <w:spacing w:after="100"/>
+    </w:pPr>
   </w:style>
 </w:styles>
 </file>

</xml_diff>